<commit_message>
Envio actualizacion del .doc
</commit_message>
<xml_diff>
--- a/Documentación BD LMS SISGA.docx
+++ b/Documentación BD LMS SISGA.docx
@@ -2,7 +2,678 @@
 <file path=word/document.xml><?xml version="1.0" encoding="utf-8"?>
 <w:document xmlns:wpc="http://schemas.microsoft.com/office/word/2010/wordprocessingCanvas" xmlns:cx="http://schemas.microsoft.com/office/drawing/2014/chartex" xmlns:cx1="http://schemas.microsoft.com/office/drawing/2015/9/8/chartex" xmlns:cx2="http://schemas.microsoft.com/office/drawing/2015/10/21/chartex" xmlns:cx3="http://schemas.microsoft.com/office/drawing/2016/5/9/chartex" xmlns:cx4="http://schemas.microsoft.com/office/drawing/2016/5/10/chartex" xmlns:cx5="http://schemas.microsoft.com/office/drawing/2016/5/11/chartex" xmlns:cx6="http://schemas.microsoft.com/office/drawing/2016/5/12/chartex" xmlns:cx7="http://schemas.microsoft.com/office/drawing/2016/5/13/chartex" xmlns:cx8="http://schemas.microsoft.com/office/drawing/2016/5/14/chartex" xmlns:mc="http://schemas.openxmlformats.org/markup-compatibility/2006" xmlns:aink="http://schemas.microsoft.com/office/drawing/2016/ink" xmlns:am3d="http://schemas.microsoft.com/office/drawing/2017/model3d" xmlns:o="urn:schemas-microsoft-com:office:office" xmlns:oel="http://schemas.microsoft.com/office/2019/extlst" xmlns:r="http://schemas.openxmlformats.org/officeDocument/2006/relationships" xmlns:m="http://schemas.openxmlformats.org/officeDocument/2006/math" xmlns:v="urn:schemas-microsoft-com:vml" xmlns:wp14="http://schemas.microsoft.com/office/word/2010/wordprocessingDrawing" xmlns:wp="http://schemas.openxmlformats.org/drawingml/2006/wordprocessingDrawing" xmlns:w10="urn:schemas-microsoft-com:office:word" xmlns:w="http://schemas.openxmlformats.org/wordprocessingml/2006/main" xmlns:w14="http://schemas.microsoft.com/office/word/2010/wordml" xmlns:w15="http://schemas.microsoft.com/office/word/2012/wordml" xmlns:w16cex="http://schemas.microsoft.com/office/word/2018/wordml/cex" xmlns:w16cid="http://schemas.microsoft.com/office/word/2016/wordml/cid" xmlns:w16="http://schemas.microsoft.com/office/word/2018/wordml" xmlns:w16du="http://schemas.microsoft.com/office/word/2023/wordml/word16du" xmlns:w16sdtdh="http://schemas.microsoft.com/office/word/2020/wordml/sdtdatahash" xmlns:w16se="http://schemas.microsoft.com/office/word/2015/wordml/symex" xmlns:wpg="http://schemas.microsoft.com/office/word/2010/wordprocessingGroup" xmlns:wpi="http://schemas.microsoft.com/office/word/2010/wordprocessingInk" xmlns:wne="http://schemas.microsoft.com/office/word/2006/wordml" xmlns:wps="http://schemas.microsoft.com/office/word/2010/wordprocessingShape" mc:Ignorable="w14 w15 w16se w16cid w16 w16cex w16sdtdh w16du wp14">
   <w:body>
-    <w:p/>
+    <w:p>
+      <w:pPr>
+        <w:jc w:val="center"/>
+        <w:rPr>
+          <w:sz w:val="40"/>
+          <w:szCs w:val="40"/>
+          <w:u w:val="single"/>
+          <w:lang w:val="es-ES"/>
+        </w:rPr>
+      </w:pPr>
+      <w:r>
+        <w:rPr>
+          <w:sz w:val="40"/>
+          <w:szCs w:val="40"/>
+          <w:u w:val="single"/>
+          <w:lang w:val="es-ES"/>
+        </w:rPr>
+        <w:t>BD-LMS</w:t>
+      </w:r>
+    </w:p>
+    <w:p>
+      <w:pPr>
+        <w:rPr>
+          <w:u w:val="single"/>
+          <w:lang w:val="es-ES"/>
+        </w:rPr>
+      </w:pPr>
+      <w:r>
+        <w:rPr>
+          <w:u w:val="single"/>
+          <w:lang w:val="es-ES"/>
+        </w:rPr>
+        <w:t>Actores:</w:t>
+      </w:r>
+    </w:p>
+    <w:p>
+      <w:pPr>
+        <w:rPr>
+          <w:lang w:val="es-ES"/>
+        </w:rPr>
+      </w:pPr>
+      <w:r>
+        <w:rPr>
+          <w:lang w:val="es-ES"/>
+        </w:rPr>
+        <w:t xml:space="preserve">Principal: </w:t>
+      </w:r>
+    </w:p>
+    <w:p>
+      <w:pPr>
+        <w:pStyle w:val="Prrafodelista"/>
+        <w:numPr>
+          <w:ilvl w:val="0"/>
+          <w:numId w:val="2"/>
+        </w:numPr>
+        <w:rPr>
+          <w:lang w:val="es-ES"/>
+        </w:rPr>
+      </w:pPr>
+      <w:r>
+        <w:rPr>
+          <w:lang w:val="es-ES"/>
+        </w:rPr>
+        <w:t>User</w:t>
+      </w:r>
+    </w:p>
+    <w:p>
+      <w:pPr>
+        <w:rPr>
+          <w:lang w:val="es-ES"/>
+        </w:rPr>
+      </w:pPr>
+      <w:r>
+        <w:rPr>
+          <w:lang w:val="es-ES"/>
+        </w:rPr>
+        <w:t xml:space="preserve">Secundarios: </w:t>
+      </w:r>
+    </w:p>
+    <w:p>
+      <w:pPr>
+        <w:pStyle w:val="Prrafodelista"/>
+        <w:numPr>
+          <w:ilvl w:val="0"/>
+          <w:numId w:val="1"/>
+        </w:numPr>
+        <w:rPr>
+          <w:lang w:val="es-ES"/>
+        </w:rPr>
+      </w:pPr>
+      <w:r>
+        <w:rPr>
+          <w:lang w:val="es-ES"/>
+        </w:rPr>
+        <w:t>Admin</w:t>
+      </w:r>
+    </w:p>
+    <w:p>
+      <w:pPr>
+        <w:pStyle w:val="Prrafodelista"/>
+        <w:numPr>
+          <w:ilvl w:val="0"/>
+          <w:numId w:val="1"/>
+        </w:numPr>
+        <w:rPr>
+          <w:lang w:val="es-ES"/>
+        </w:rPr>
+      </w:pPr>
+      <w:r>
+        <w:rPr>
+          <w:lang w:val="es-ES"/>
+        </w:rPr>
+        <w:t>Docente</w:t>
+      </w:r>
+    </w:p>
+    <w:p>
+      <w:pPr>
+        <w:pStyle w:val="Prrafodelista"/>
+        <w:numPr>
+          <w:ilvl w:val="0"/>
+          <w:numId w:val="1"/>
+        </w:numPr>
+        <w:rPr>
+          <w:lang w:val="es-ES"/>
+        </w:rPr>
+      </w:pPr>
+      <w:r>
+        <w:rPr>
+          <w:lang w:val="es-ES"/>
+        </w:rPr>
+        <w:t>Padre</w:t>
+      </w:r>
+    </w:p>
+    <w:p>
+      <w:pPr>
+        <w:pStyle w:val="Prrafodelista"/>
+        <w:numPr>
+          <w:ilvl w:val="0"/>
+          <w:numId w:val="1"/>
+        </w:numPr>
+        <w:rPr>
+          <w:lang w:val="es-ES"/>
+        </w:rPr>
+      </w:pPr>
+      <w:r>
+        <w:rPr>
+          <w:lang w:val="es-ES"/>
+        </w:rPr>
+        <w:t>Estudiante</w:t>
+      </w:r>
+    </w:p>
+    <w:p>
+      <w:pPr>
+        <w:rPr>
+          <w:u w:val="single"/>
+          <w:lang w:val="es-ES"/>
+        </w:rPr>
+      </w:pPr>
+      <w:r>
+        <w:rPr>
+          <w:u w:val="single"/>
+          <w:lang w:val="es-ES"/>
+        </w:rPr>
+        <w:t>Tablas:</w:t>
+      </w:r>
+    </w:p>
+    <w:p>
+      <w:pPr>
+        <w:rPr>
+          <w:lang w:val="es-ES"/>
+        </w:rPr>
+      </w:pPr>
+      <w:r>
+        <w:rPr>
+          <w:lang w:val="es-ES"/>
+        </w:rPr>
+        <w:t xml:space="preserve">User: </w:t>
+      </w:r>
+    </w:p>
+    <w:p>
+      <w:pPr>
+        <w:pStyle w:val="Prrafodelista"/>
+        <w:numPr>
+          <w:ilvl w:val="0"/>
+          <w:numId w:val="1"/>
+        </w:numPr>
+        <w:rPr>
+          <w:lang w:val="es-ES"/>
+        </w:rPr>
+      </w:pPr>
+      <w:r>
+        <w:rPr>
+          <w:lang w:val="es-ES"/>
+        </w:rPr>
+        <w:t>Id (PK) Integer</w:t>
+      </w:r>
+    </w:p>
+    <w:p>
+      <w:pPr>
+        <w:pStyle w:val="Prrafodelista"/>
+        <w:numPr>
+          <w:ilvl w:val="0"/>
+          <w:numId w:val="1"/>
+        </w:numPr>
+        <w:rPr>
+          <w:lang w:val="es-ES"/>
+        </w:rPr>
+      </w:pPr>
+      <w:r>
+        <w:rPr>
+          <w:lang w:val="es-ES"/>
+        </w:rPr>
+        <w:t>auth varchar(255)</w:t>
+      </w:r>
+    </w:p>
+    <w:p>
+      <w:pPr>
+        <w:pStyle w:val="Prrafodelista"/>
+        <w:numPr>
+          <w:ilvl w:val="0"/>
+          <w:numId w:val="1"/>
+        </w:numPr>
+        <w:rPr>
+          <w:lang w:val="es-ES"/>
+        </w:rPr>
+      </w:pPr>
+      <w:r>
+        <w:rPr>
+          <w:lang w:val="es-ES"/>
+        </w:rPr>
+        <w:t>confirmed bit(1)</w:t>
+      </w:r>
+    </w:p>
+    <w:p>
+      <w:pPr>
+        <w:pStyle w:val="Prrafodelista"/>
+        <w:numPr>
+          <w:ilvl w:val="0"/>
+          <w:numId w:val="1"/>
+        </w:numPr>
+        <w:rPr>
+          <w:lang w:val="es-ES"/>
+        </w:rPr>
+      </w:pPr>
+      <w:r>
+        <w:rPr>
+          <w:lang w:val="es-ES"/>
+        </w:rPr>
+        <w:t>username varchar(255)</w:t>
+      </w:r>
+    </w:p>
+    <w:p>
+      <w:pPr>
+        <w:pStyle w:val="Prrafodelista"/>
+        <w:numPr>
+          <w:ilvl w:val="0"/>
+          <w:numId w:val="1"/>
+        </w:numPr>
+        <w:rPr>
+          <w:lang w:val="es-ES"/>
+        </w:rPr>
+      </w:pPr>
+      <w:r>
+        <w:rPr>
+          <w:lang w:val="es-ES"/>
+        </w:rPr>
+        <w:t>password varchar(255)</w:t>
+      </w:r>
+    </w:p>
+    <w:p>
+      <w:pPr>
+        <w:pStyle w:val="Prrafodelista"/>
+        <w:numPr>
+          <w:ilvl w:val="0"/>
+          <w:numId w:val="1"/>
+        </w:numPr>
+        <w:rPr>
+          <w:lang w:val="es-ES"/>
+        </w:rPr>
+      </w:pPr>
+      <w:r>
+        <w:rPr>
+          <w:lang w:val="es-ES"/>
+        </w:rPr>
+        <w:t>email varchar(255)</w:t>
+      </w:r>
+    </w:p>
+    <w:p>
+      <w:pPr>
+        <w:pStyle w:val="Prrafodelista"/>
+        <w:numPr>
+          <w:ilvl w:val="0"/>
+          <w:numId w:val="1"/>
+        </w:numPr>
+        <w:rPr>
+          <w:lang w:val="es-ES"/>
+        </w:rPr>
+      </w:pPr>
+      <w:r>
+        <w:rPr>
+          <w:lang w:val="es-ES"/>
+        </w:rPr>
+        <w:t>first_name (255)</w:t>
+      </w:r>
+    </w:p>
+    <w:p>
+      <w:pPr>
+        <w:pStyle w:val="Prrafodelista"/>
+        <w:numPr>
+          <w:ilvl w:val="0"/>
+          <w:numId w:val="1"/>
+        </w:numPr>
+        <w:rPr>
+          <w:lang w:val="es-ES"/>
+        </w:rPr>
+      </w:pPr>
+      <w:r>
+        <w:rPr>
+          <w:lang w:val="es-ES"/>
+        </w:rPr>
+        <w:t>last_name (255)</w:t>
+      </w:r>
+    </w:p>
+    <w:p>
+      <w:pPr>
+        <w:pStyle w:val="Prrafodelista"/>
+        <w:numPr>
+          <w:ilvl w:val="0"/>
+          <w:numId w:val="1"/>
+        </w:numPr>
+        <w:rPr>
+          <w:lang w:val="es-ES"/>
+        </w:rPr>
+      </w:pPr>
+      <w:r>
+        <w:rPr>
+          <w:lang w:val="es-ES"/>
+        </w:rPr>
+        <w:t>login datetime</w:t>
+      </w:r>
+    </w:p>
+    <w:p>
+      <w:pPr>
+        <w:pStyle w:val="Prrafodelista"/>
+        <w:numPr>
+          <w:ilvl w:val="0"/>
+          <w:numId w:val="1"/>
+        </w:numPr>
+        <w:rPr>
+          <w:lang w:val="es-ES"/>
+        </w:rPr>
+      </w:pPr>
+      <w:r>
+        <w:rPr>
+          <w:lang w:val="es-ES"/>
+        </w:rPr>
+        <w:t>login datetime</w:t>
+      </w:r>
+    </w:p>
+    <w:p>
+      <w:pPr>
+        <w:pStyle w:val="Prrafodelista"/>
+        <w:numPr>
+          <w:ilvl w:val="0"/>
+          <w:numId w:val="1"/>
+        </w:numPr>
+        <w:rPr>
+          <w:lang w:val="es-ES"/>
+        </w:rPr>
+      </w:pPr>
+      <w:r>
+        <w:rPr>
+          <w:lang w:val="es-ES"/>
+        </w:rPr>
+        <w:t>lastlogin datime</w:t>
+      </w:r>
+    </w:p>
+    <w:p>
+      <w:pPr>
+        <w:pStyle w:val="Prrafodelista"/>
+        <w:numPr>
+          <w:ilvl w:val="0"/>
+          <w:numId w:val="1"/>
+        </w:numPr>
+        <w:rPr>
+          <w:lang w:val="es-ES"/>
+        </w:rPr>
+      </w:pPr>
+      <w:r>
+        <w:rPr>
+          <w:lang w:val="es-ES"/>
+        </w:rPr>
+        <w:t>created_at datetime</w:t>
+      </w:r>
+    </w:p>
+    <w:p>
+      <w:pPr>
+        <w:pStyle w:val="Prrafodelista"/>
+        <w:numPr>
+          <w:ilvl w:val="0"/>
+          <w:numId w:val="1"/>
+        </w:numPr>
+        <w:rPr>
+          <w:lang w:val="es-ES"/>
+        </w:rPr>
+      </w:pPr>
+      <w:r>
+        <w:rPr>
+          <w:lang w:val="es-ES"/>
+        </w:rPr>
+        <w:t>updated_at datime</w:t>
+      </w:r>
+    </w:p>
+    <w:p>
+      <w:pPr>
+        <w:rPr>
+          <w:lang w:val="es-ES"/>
+        </w:rPr>
+      </w:pPr>
+      <w:r>
+        <w:rPr>
+          <w:lang w:val="es-ES"/>
+        </w:rPr>
+        <w:t>Roles:</w:t>
+      </w:r>
+    </w:p>
+    <w:p>
+      <w:pPr>
+        <w:pStyle w:val="Prrafodelista"/>
+        <w:numPr>
+          <w:ilvl w:val="0"/>
+          <w:numId w:val="1"/>
+        </w:numPr>
+        <w:rPr>
+          <w:lang w:val="es-ES"/>
+        </w:rPr>
+      </w:pPr>
+      <w:r>
+        <w:rPr>
+          <w:lang w:val="es-ES"/>
+        </w:rPr>
+        <w:t>Id (PK) Integer</w:t>
+      </w:r>
+    </w:p>
+    <w:p>
+      <w:pPr>
+        <w:pStyle w:val="Prrafodelista"/>
+        <w:numPr>
+          <w:ilvl w:val="0"/>
+          <w:numId w:val="1"/>
+        </w:numPr>
+        <w:rPr>
+          <w:lang w:val="es-ES"/>
+        </w:rPr>
+      </w:pPr>
+      <w:r>
+        <w:rPr>
+          <w:lang w:val="es-ES"/>
+        </w:rPr>
+        <w:t>role_name varchar(255)</w:t>
+      </w:r>
+    </w:p>
+    <w:p>
+      <w:pPr>
+        <w:rPr>
+          <w:lang w:val="es-ES"/>
+        </w:rPr>
+      </w:pPr>
+      <w:r>
+        <w:rPr>
+          <w:lang w:val="es-ES"/>
+        </w:rPr>
+        <w:t>Permisos:</w:t>
+      </w:r>
+    </w:p>
+    <w:p>
+      <w:pPr>
+        <w:pStyle w:val="Prrafodelista"/>
+        <w:numPr>
+          <w:ilvl w:val="0"/>
+          <w:numId w:val="1"/>
+        </w:numPr>
+        <w:rPr>
+          <w:lang w:val="es-ES"/>
+        </w:rPr>
+      </w:pPr>
+      <w:r>
+        <w:rPr>
+          <w:lang w:val="es-ES"/>
+        </w:rPr>
+        <w:t>id Integer</w:t>
+      </w:r>
+    </w:p>
+    <w:p>
+      <w:pPr>
+        <w:pStyle w:val="Prrafodelista"/>
+        <w:numPr>
+          <w:ilvl w:val="0"/>
+          <w:numId w:val="1"/>
+        </w:numPr>
+        <w:rPr>
+          <w:lang w:val="es-ES"/>
+        </w:rPr>
+      </w:pPr>
+      <w:r>
+        <w:rPr>
+          <w:lang w:val="es-ES"/>
+        </w:rPr>
+        <w:t>nombre_permiso varchar(255)</w:t>
+      </w:r>
+    </w:p>
+    <w:p>
+      <w:pPr>
+        <w:rPr>
+          <w:lang w:val="es-ES"/>
+        </w:rPr>
+      </w:pPr>
+      <w:r>
+        <w:rPr>
+          <w:lang w:val="es-ES"/>
+        </w:rPr>
+        <w:t>User_Roles:</w:t>
+      </w:r>
+    </w:p>
+    <w:p>
+      <w:pPr>
+        <w:pStyle w:val="Prrafodelista"/>
+        <w:numPr>
+          <w:ilvl w:val="0"/>
+          <w:numId w:val="1"/>
+        </w:numPr>
+        <w:rPr>
+          <w:lang w:val="es-ES"/>
+        </w:rPr>
+      </w:pPr>
+      <w:r>
+        <w:rPr>
+          <w:lang w:val="es-ES"/>
+        </w:rPr>
+        <w:t xml:space="preserve">id_user </w:t>
+      </w:r>
+      <w:r>
+        <w:rPr>
+          <w:lang w:val="es-ES"/>
+        </w:rPr>
+        <w:t>I</w:t>
+      </w:r>
+      <w:r>
+        <w:rPr>
+          <w:lang w:val="es-ES"/>
+        </w:rPr>
+        <w:t>nteger</w:t>
+      </w:r>
+    </w:p>
+    <w:p>
+      <w:pPr>
+        <w:pStyle w:val="Prrafodelista"/>
+        <w:numPr>
+          <w:ilvl w:val="0"/>
+          <w:numId w:val="1"/>
+        </w:numPr>
+        <w:rPr>
+          <w:lang w:val="es-ES"/>
+        </w:rPr>
+      </w:pPr>
+      <w:r>
+        <w:rPr>
+          <w:lang w:val="es-ES"/>
+        </w:rPr>
+        <w:t xml:space="preserve">role_id </w:t>
+      </w:r>
+      <w:r>
+        <w:rPr>
+          <w:lang w:val="es-ES"/>
+        </w:rPr>
+        <w:t>I</w:t>
+      </w:r>
+      <w:r>
+        <w:rPr>
+          <w:lang w:val="es-ES"/>
+        </w:rPr>
+        <w:t>nteger</w:t>
+      </w:r>
+    </w:p>
+    <w:p>
+      <w:pPr>
+        <w:rPr>
+          <w:lang w:val="es-ES"/>
+        </w:rPr>
+      </w:pPr>
+      <w:r>
+        <w:rPr>
+          <w:lang w:val="es-ES"/>
+        </w:rPr>
+        <w:lastRenderedPageBreak/>
+        <w:t>Roles_Permisos:</w:t>
+      </w:r>
+    </w:p>
+    <w:p>
+      <w:pPr>
+        <w:pStyle w:val="Prrafodelista"/>
+        <w:numPr>
+          <w:ilvl w:val="0"/>
+          <w:numId w:val="1"/>
+        </w:numPr>
+        <w:rPr>
+          <w:lang w:val="es-ES"/>
+        </w:rPr>
+      </w:pPr>
+      <w:r>
+        <w:rPr>
+          <w:lang w:val="es-ES"/>
+        </w:rPr>
+        <w:t xml:space="preserve">role_id </w:t>
+      </w:r>
+      <w:r>
+        <w:rPr>
+          <w:lang w:val="es-ES"/>
+        </w:rPr>
+        <w:t>I</w:t>
+      </w:r>
+      <w:r>
+        <w:rPr>
+          <w:lang w:val="es-ES"/>
+        </w:rPr>
+        <w:t>nteger</w:t>
+      </w:r>
+    </w:p>
+    <w:p>
+      <w:pPr>
+        <w:pStyle w:val="Prrafodelista"/>
+        <w:numPr>
+          <w:ilvl w:val="0"/>
+          <w:numId w:val="1"/>
+        </w:numPr>
+        <w:rPr>
+          <w:lang w:val="es-ES"/>
+        </w:rPr>
+      </w:pPr>
+      <w:r>
+        <w:rPr>
+          <w:lang w:val="es-ES"/>
+        </w:rPr>
+        <w:t>id_permiso</w:t>
+      </w:r>
+      <w:r>
+        <w:rPr>
+          <w:lang w:val="es-ES"/>
+        </w:rPr>
+        <w:t xml:space="preserve"> Integer</w:t>
+      </w:r>
+    </w:p>
+    <w:p>
+      <w:pPr>
+        <w:rPr>
+          <w:lang w:val="es-ES"/>
+        </w:rPr>
+      </w:pPr>
+      <w:r>
+        <w:rPr>
+          <w:lang w:val="es-ES"/>
+        </w:rPr>
+        <w:t>----- Mañana continuamos-----</w:t>
+      </w:r>
+    </w:p>
+    <w:p>
+      <w:pPr>
+        <w:rPr>
+          <w:lang w:val="es-ES"/>
+        </w:rPr>
+      </w:pPr>
+    </w:p>
     <w:sectPr>
       <w:pgSz w:w="11906" w:h="16838"/>
       <w:pgMar w:top="1417" w:right="1701" w:bottom="1417" w:left="1701" w:header="708" w:footer="708" w:gutter="0"/>
@@ -11,6 +682,243 @@
     </w:sectPr>
   </w:body>
 </w:document>
+</file>
+
+<file path=word/numbering.xml><?xml version="1.0" encoding="utf-8"?>
+<w:numbering xmlns:wpc="http://schemas.microsoft.com/office/word/2010/wordprocessingCanvas" xmlns:cx="http://schemas.microsoft.com/office/drawing/2014/chartex" xmlns:cx1="http://schemas.microsoft.com/office/drawing/2015/9/8/chartex" xmlns:cx2="http://schemas.microsoft.com/office/drawing/2015/10/21/chartex" xmlns:cx3="http://schemas.microsoft.com/office/drawing/2016/5/9/chartex" xmlns:cx4="http://schemas.microsoft.com/office/drawing/2016/5/10/chartex" xmlns:cx5="http://schemas.microsoft.com/office/drawing/2016/5/11/chartex" xmlns:cx6="http://schemas.microsoft.com/office/drawing/2016/5/12/chartex" xmlns:cx7="http://schemas.microsoft.com/office/drawing/2016/5/13/chartex" xmlns:cx8="http://schemas.microsoft.com/office/drawing/2016/5/14/chartex" xmlns:mc="http://schemas.openxmlformats.org/markup-compatibility/2006" xmlns:aink="http://schemas.microsoft.com/office/drawing/2016/ink" xmlns:am3d="http://schemas.microsoft.com/office/drawing/2017/model3d" xmlns:o="urn:schemas-microsoft-com:office:office" xmlns:oel="http://schemas.microsoft.com/office/2019/extlst" xmlns:r="http://schemas.openxmlformats.org/officeDocument/2006/relationships" xmlns:m="http://schemas.openxmlformats.org/officeDocument/2006/math" xmlns:v="urn:schemas-microsoft-com:vml" xmlns:wp14="http://schemas.microsoft.com/office/word/2010/wordprocessingDrawing" xmlns:wp="http://schemas.openxmlformats.org/drawingml/2006/wordprocessingDrawing" xmlns:w10="urn:schemas-microsoft-com:office:word" xmlns:w="http://schemas.openxmlformats.org/wordprocessingml/2006/main" xmlns:w14="http://schemas.microsoft.com/office/word/2010/wordml" xmlns:w15="http://schemas.microsoft.com/office/word/2012/wordml" xmlns:w16cex="http://schemas.microsoft.com/office/word/2018/wordml/cex" xmlns:w16cid="http://schemas.microsoft.com/office/word/2016/wordml/cid" xmlns:w16="http://schemas.microsoft.com/office/word/2018/wordml" xmlns:w16du="http://schemas.microsoft.com/office/word/2023/wordml/word16du" xmlns:w16sdtdh="http://schemas.microsoft.com/office/word/2020/wordml/sdtdatahash" xmlns:w16se="http://schemas.microsoft.com/office/word/2015/wordml/symex" xmlns:wpg="http://schemas.microsoft.com/office/word/2010/wordprocessingGroup" xmlns:wpi="http://schemas.microsoft.com/office/word/2010/wordprocessingInk" xmlns:wne="http://schemas.microsoft.com/office/word/2006/wordml" xmlns:wps="http://schemas.microsoft.com/office/word/2010/wordprocessingShape" mc:Ignorable="w14 w15 w16se w16cid w16 w16cex w16sdtdh w16du wp14">
+  <w:abstractNum w:abstractNumId="0" w15:restartNumberingAfterBreak="0">
+    <w:nsid w:val="315A0D19"/>
+    <w:multiLevelType w:val="hybridMultilevel"/>
+    <w:tmpl w:val="51C8BD9C"/>
+    <w:lvl w:ilvl="0" w:tplc="97ECE0D8">
+      <w:start w:val="10"/>
+      <w:numFmt w:val="bullet"/>
+      <w:lvlText w:val="-"/>
+      <w:lvlJc w:val="left"/>
+      <w:pPr>
+        <w:ind w:left="720" w:hanging="360"/>
+      </w:pPr>
+      <w:rPr>
+        <w:rFonts w:ascii="Aptos" w:eastAsiaTheme="minorHAnsi" w:hAnsi="Aptos" w:cstheme="minorBidi" w:hint="default"/>
+      </w:rPr>
+    </w:lvl>
+    <w:lvl w:ilvl="1" w:tplc="280A0003" w:tentative="1">
+      <w:start w:val="1"/>
+      <w:numFmt w:val="bullet"/>
+      <w:lvlText w:val="o"/>
+      <w:lvlJc w:val="left"/>
+      <w:pPr>
+        <w:ind w:left="1440" w:hanging="360"/>
+      </w:pPr>
+      <w:rPr>
+        <w:rFonts w:ascii="Courier New" w:hAnsi="Courier New" w:cs="Courier New" w:hint="default"/>
+      </w:rPr>
+    </w:lvl>
+    <w:lvl w:ilvl="2" w:tplc="280A0005" w:tentative="1">
+      <w:start w:val="1"/>
+      <w:numFmt w:val="bullet"/>
+      <w:lvlText w:val=""/>
+      <w:lvlJc w:val="left"/>
+      <w:pPr>
+        <w:ind w:left="2160" w:hanging="360"/>
+      </w:pPr>
+      <w:rPr>
+        <w:rFonts w:ascii="Wingdings" w:hAnsi="Wingdings" w:hint="default"/>
+      </w:rPr>
+    </w:lvl>
+    <w:lvl w:ilvl="3" w:tplc="280A0001" w:tentative="1">
+      <w:start w:val="1"/>
+      <w:numFmt w:val="bullet"/>
+      <w:lvlText w:val=""/>
+      <w:lvlJc w:val="left"/>
+      <w:pPr>
+        <w:ind w:left="2880" w:hanging="360"/>
+      </w:pPr>
+      <w:rPr>
+        <w:rFonts w:ascii="Symbol" w:hAnsi="Symbol" w:hint="default"/>
+      </w:rPr>
+    </w:lvl>
+    <w:lvl w:ilvl="4" w:tplc="280A0003" w:tentative="1">
+      <w:start w:val="1"/>
+      <w:numFmt w:val="bullet"/>
+      <w:lvlText w:val="o"/>
+      <w:lvlJc w:val="left"/>
+      <w:pPr>
+        <w:ind w:left="3600" w:hanging="360"/>
+      </w:pPr>
+      <w:rPr>
+        <w:rFonts w:ascii="Courier New" w:hAnsi="Courier New" w:cs="Courier New" w:hint="default"/>
+      </w:rPr>
+    </w:lvl>
+    <w:lvl w:ilvl="5" w:tplc="280A0005" w:tentative="1">
+      <w:start w:val="1"/>
+      <w:numFmt w:val="bullet"/>
+      <w:lvlText w:val=""/>
+      <w:lvlJc w:val="left"/>
+      <w:pPr>
+        <w:ind w:left="4320" w:hanging="360"/>
+      </w:pPr>
+      <w:rPr>
+        <w:rFonts w:ascii="Wingdings" w:hAnsi="Wingdings" w:hint="default"/>
+      </w:rPr>
+    </w:lvl>
+    <w:lvl w:ilvl="6" w:tplc="280A0001" w:tentative="1">
+      <w:start w:val="1"/>
+      <w:numFmt w:val="bullet"/>
+      <w:lvlText w:val=""/>
+      <w:lvlJc w:val="left"/>
+      <w:pPr>
+        <w:ind w:left="5040" w:hanging="360"/>
+      </w:pPr>
+      <w:rPr>
+        <w:rFonts w:ascii="Symbol" w:hAnsi="Symbol" w:hint="default"/>
+      </w:rPr>
+    </w:lvl>
+    <w:lvl w:ilvl="7" w:tplc="280A0003" w:tentative="1">
+      <w:start w:val="1"/>
+      <w:numFmt w:val="bullet"/>
+      <w:lvlText w:val="o"/>
+      <w:lvlJc w:val="left"/>
+      <w:pPr>
+        <w:ind w:left="5760" w:hanging="360"/>
+      </w:pPr>
+      <w:rPr>
+        <w:rFonts w:ascii="Courier New" w:hAnsi="Courier New" w:cs="Courier New" w:hint="default"/>
+      </w:rPr>
+    </w:lvl>
+    <w:lvl w:ilvl="8" w:tplc="280A0005" w:tentative="1">
+      <w:start w:val="1"/>
+      <w:numFmt w:val="bullet"/>
+      <w:lvlText w:val=""/>
+      <w:lvlJc w:val="left"/>
+      <w:pPr>
+        <w:ind w:left="6480" w:hanging="360"/>
+      </w:pPr>
+      <w:rPr>
+        <w:rFonts w:ascii="Wingdings" w:hAnsi="Wingdings" w:hint="default"/>
+      </w:rPr>
+    </w:lvl>
+  </w:abstractNum>
+  <w:abstractNum w:abstractNumId="1" w15:restartNumberingAfterBreak="0">
+    <w:nsid w:val="7A8E65BB"/>
+    <w:multiLevelType w:val="hybridMultilevel"/>
+    <w:tmpl w:val="B8C61B26"/>
+    <w:lvl w:ilvl="0" w:tplc="67A0CA98">
+      <w:start w:val="10"/>
+      <w:numFmt w:val="bullet"/>
+      <w:lvlText w:val="-"/>
+      <w:lvlJc w:val="left"/>
+      <w:pPr>
+        <w:ind w:left="720" w:hanging="360"/>
+      </w:pPr>
+      <w:rPr>
+        <w:rFonts w:ascii="Aptos" w:eastAsiaTheme="minorHAnsi" w:hAnsi="Aptos" w:cstheme="minorBidi" w:hint="default"/>
+      </w:rPr>
+    </w:lvl>
+    <w:lvl w:ilvl="1" w:tplc="280A0003" w:tentative="1">
+      <w:start w:val="1"/>
+      <w:numFmt w:val="bullet"/>
+      <w:lvlText w:val="o"/>
+      <w:lvlJc w:val="left"/>
+      <w:pPr>
+        <w:ind w:left="1440" w:hanging="360"/>
+      </w:pPr>
+      <w:rPr>
+        <w:rFonts w:ascii="Courier New" w:hAnsi="Courier New" w:cs="Courier New" w:hint="default"/>
+      </w:rPr>
+    </w:lvl>
+    <w:lvl w:ilvl="2" w:tplc="280A0005" w:tentative="1">
+      <w:start w:val="1"/>
+      <w:numFmt w:val="bullet"/>
+      <w:lvlText w:val=""/>
+      <w:lvlJc w:val="left"/>
+      <w:pPr>
+        <w:ind w:left="2160" w:hanging="360"/>
+      </w:pPr>
+      <w:rPr>
+        <w:rFonts w:ascii="Wingdings" w:hAnsi="Wingdings" w:hint="default"/>
+      </w:rPr>
+    </w:lvl>
+    <w:lvl w:ilvl="3" w:tplc="280A0001" w:tentative="1">
+      <w:start w:val="1"/>
+      <w:numFmt w:val="bullet"/>
+      <w:lvlText w:val=""/>
+      <w:lvlJc w:val="left"/>
+      <w:pPr>
+        <w:ind w:left="2880" w:hanging="360"/>
+      </w:pPr>
+      <w:rPr>
+        <w:rFonts w:ascii="Symbol" w:hAnsi="Symbol" w:hint="default"/>
+      </w:rPr>
+    </w:lvl>
+    <w:lvl w:ilvl="4" w:tplc="280A0003" w:tentative="1">
+      <w:start w:val="1"/>
+      <w:numFmt w:val="bullet"/>
+      <w:lvlText w:val="o"/>
+      <w:lvlJc w:val="left"/>
+      <w:pPr>
+        <w:ind w:left="3600" w:hanging="360"/>
+      </w:pPr>
+      <w:rPr>
+        <w:rFonts w:ascii="Courier New" w:hAnsi="Courier New" w:cs="Courier New" w:hint="default"/>
+      </w:rPr>
+    </w:lvl>
+    <w:lvl w:ilvl="5" w:tplc="280A0005" w:tentative="1">
+      <w:start w:val="1"/>
+      <w:numFmt w:val="bullet"/>
+      <w:lvlText w:val=""/>
+      <w:lvlJc w:val="left"/>
+      <w:pPr>
+        <w:ind w:left="4320" w:hanging="360"/>
+      </w:pPr>
+      <w:rPr>
+        <w:rFonts w:ascii="Wingdings" w:hAnsi="Wingdings" w:hint="default"/>
+      </w:rPr>
+    </w:lvl>
+    <w:lvl w:ilvl="6" w:tplc="280A0001" w:tentative="1">
+      <w:start w:val="1"/>
+      <w:numFmt w:val="bullet"/>
+      <w:lvlText w:val=""/>
+      <w:lvlJc w:val="left"/>
+      <w:pPr>
+        <w:ind w:left="5040" w:hanging="360"/>
+      </w:pPr>
+      <w:rPr>
+        <w:rFonts w:ascii="Symbol" w:hAnsi="Symbol" w:hint="default"/>
+      </w:rPr>
+    </w:lvl>
+    <w:lvl w:ilvl="7" w:tplc="280A0003" w:tentative="1">
+      <w:start w:val="1"/>
+      <w:numFmt w:val="bullet"/>
+      <w:lvlText w:val="o"/>
+      <w:lvlJc w:val="left"/>
+      <w:pPr>
+        <w:ind w:left="5760" w:hanging="360"/>
+      </w:pPr>
+      <w:rPr>
+        <w:rFonts w:ascii="Courier New" w:hAnsi="Courier New" w:cs="Courier New" w:hint="default"/>
+      </w:rPr>
+    </w:lvl>
+    <w:lvl w:ilvl="8" w:tplc="280A0005" w:tentative="1">
+      <w:start w:val="1"/>
+      <w:numFmt w:val="bullet"/>
+      <w:lvlText w:val=""/>
+      <w:lvlJc w:val="left"/>
+      <w:pPr>
+        <w:ind w:left="6480" w:hanging="360"/>
+      </w:pPr>
+      <w:rPr>
+        <w:rFonts w:ascii="Wingdings" w:hAnsi="Wingdings" w:hint="default"/>
+      </w:rPr>
+    </w:lvl>
+  </w:abstractNum>
+  <w:num w:numId="1" w16cid:durableId="2094351599">
+    <w:abstractNumId w:val="0"/>
+  </w:num>
+  <w:num w:numId="2" w16cid:durableId="144516909">
+    <w:abstractNumId w:val="1"/>
+  </w:num>
+</w:numbering>
 </file>
 
 <file path=word/styles.xml><?xml version="1.0" encoding="utf-8"?>
@@ -441,6 +1349,17 @@
     <w:semiHidden/>
     <w:unhideWhenUsed/>
   </w:style>
+  <w:style w:type="paragraph" w:styleId="Prrafodelista">
+    <w:name w:val="List Paragraph"/>
+    <w:basedOn w:val="Normal"/>
+    <w:uiPriority w:val="34"/>
+    <w:qFormat/>
+    <w:rsid w:val="00EF7B0E"/>
+    <w:pPr>
+      <w:ind w:left="720"/>
+      <w:contextualSpacing/>
+    </w:pPr>
+  </w:style>
 </w:styles>
 </file>
 

</xml_diff>